<commit_message>
Carga git 07/02/2024 | 22:19:26.13
</commit_message>
<xml_diff>
--- a/Documentacion/Tickets/30012024 Ticket #161217/ER_TICKET_161217-Usuarios a Tabla Puente.docx
+++ b/Documentacion/Tickets/30012024 Ticket #161217/ER_TICKET_161217-Usuarios a Tabla Puente.docx
@@ -187,23 +187,7 @@
           <w:color w:val="0000FF"/>
           <w:sz w:val="48"/>
         </w:rPr>
-        <w:t xml:space="preserve">161217 </w:t>
-      </w:r>
-      <w:proofErr w:type="gramStart"/>
-      <w:r>
-        <w:rPr>
-          <w:color w:val="0000FF"/>
-          <w:sz w:val="48"/>
-        </w:rPr>
-        <w:t>Usuarios</w:t>
-      </w:r>
-      <w:proofErr w:type="gramEnd"/>
-      <w:r>
-        <w:rPr>
-          <w:color w:val="0000FF"/>
-          <w:sz w:val="48"/>
-        </w:rPr>
-        <w:t xml:space="preserve"> a Tabla Puente </w:t>
+        <w:t xml:space="preserve">161217 Usuarios a Tabla Puente </w:t>
       </w:r>
     </w:p>
     <w:p>
@@ -471,13 +455,19 @@
               <w:rPr>
                 <w:sz w:val="20"/>
               </w:rPr>
-              <w:t xml:space="preserve">Enero </w:t>
+              <w:t>Febrero</w:t>
             </w:r>
             <w:r>
               <w:rPr>
                 <w:sz w:val="20"/>
               </w:rPr>
-              <w:t>30</w:t>
+              <w:t xml:space="preserve"> </w:t>
+            </w:r>
+            <w:r>
+              <w:rPr>
+                <w:sz w:val="20"/>
+              </w:rPr>
+              <w:t>7</w:t>
             </w:r>
             <w:r>
               <w:rPr>
@@ -565,7 +555,7 @@
               <w:rPr>
                 <w:sz w:val="20"/>
               </w:rPr>
-              <w:t>Enero</w:t>
+              <w:t>Febrero</w:t>
             </w:r>
             <w:r>
               <w:rPr>
@@ -578,7 +568,7 @@
               <w:rPr>
                 <w:sz w:val="20"/>
               </w:rPr>
-              <w:t>30</w:t>
+              <w:t>7</w:t>
             </w:r>
             <w:r>
               <w:rPr>
@@ -858,7 +848,7 @@
         <w:spacing w:line="327" w:lineRule="exact"/>
         <w:ind w:hanging="1449"/>
       </w:pPr>
-      <w:bookmarkStart w:id="5" w:name="_Toc156991150"/>
+      <w:bookmarkStart w:id="5" w:name="_Toc158209076"/>
       <w:r>
         <w:t>Control</w:t>
       </w:r>
@@ -913,7 +903,7 @@
         </w:tabs>
         <w:ind w:hanging="1449"/>
       </w:pPr>
-      <w:bookmarkStart w:id="6" w:name="_Toc156991151"/>
+      <w:bookmarkStart w:id="6" w:name="_Toc158209077"/>
       <w:r>
         <w:t>Registro</w:t>
       </w:r>
@@ -1347,7 +1337,7 @@
         <w:spacing w:line="325" w:lineRule="exact"/>
         <w:ind w:hanging="1449"/>
       </w:pPr>
-      <w:bookmarkStart w:id="7" w:name="_Toc156991152"/>
+      <w:bookmarkStart w:id="7" w:name="_Toc158209078"/>
       <w:r>
         <w:t>Revisores</w:t>
       </w:r>
@@ -1838,7 +1828,7 @@
           <w:r>
             <w:fldChar w:fldCharType="separate"/>
           </w:r>
-          <w:hyperlink w:anchor="_Toc156991150" w:history="1">
+          <w:hyperlink w:anchor="_Toc158209076" w:history="1">
             <w:r>
               <w:rPr>
                 <w:rStyle w:val="Hipervnculo"/>
@@ -1917,7 +1907,7 @@
                 <w:noProof/>
                 <w:webHidden/>
               </w:rPr>
-              <w:instrText xml:space="preserve"> PAGEREF _Toc156991150 \h </w:instrText>
+              <w:instrText xml:space="preserve"> PAGEREF _Toc158209076 \h </w:instrText>
             </w:r>
             <w:r>
               <w:rPr>
@@ -1965,7 +1955,7 @@
               <w14:ligatures w14:val="standardContextual"/>
             </w:rPr>
           </w:pPr>
-          <w:hyperlink w:anchor="_Toc156991151" w:history="1">
+          <w:hyperlink w:anchor="_Toc158209077" w:history="1">
             <w:r>
               <w:rPr>
                 <w:rStyle w:val="Hipervnculo"/>
@@ -2042,7 +2032,7 @@
                 <w:noProof/>
                 <w:webHidden/>
               </w:rPr>
-              <w:instrText xml:space="preserve"> PAGEREF _Toc156991151 \h </w:instrText>
+              <w:instrText xml:space="preserve"> PAGEREF _Toc158209077 \h </w:instrText>
             </w:r>
             <w:r>
               <w:rPr>
@@ -2090,7 +2080,7 @@
               <w14:ligatures w14:val="standardContextual"/>
             </w:rPr>
           </w:pPr>
-          <w:hyperlink w:anchor="_Toc156991152" w:history="1">
+          <w:hyperlink w:anchor="_Toc158209078" w:history="1">
             <w:r>
               <w:rPr>
                 <w:rStyle w:val="Hipervnculo"/>
@@ -2137,7 +2127,7 @@
                 <w:noProof/>
                 <w:webHidden/>
               </w:rPr>
-              <w:instrText xml:space="preserve"> PAGEREF _Toc156991152 \h </w:instrText>
+              <w:instrText xml:space="preserve"> PAGEREF _Toc158209078 \h </w:instrText>
             </w:r>
             <w:r>
               <w:rPr>
@@ -2187,7 +2177,7 @@
               <w14:ligatures w14:val="standardContextual"/>
             </w:rPr>
           </w:pPr>
-          <w:hyperlink w:anchor="_Toc156991153" w:history="1">
+          <w:hyperlink w:anchor="_Toc158209079" w:history="1">
             <w:r>
               <w:rPr>
                 <w:rStyle w:val="Hipervnculo"/>
@@ -2230,7 +2220,7 @@
                 <w:rStyle w:val="Hipervnculo"/>
                 <w:noProof/>
               </w:rPr>
-              <w:t>SOS 160933</w:t>
+              <w:t>SOS 161217</w:t>
             </w:r>
             <w:r>
               <w:rPr>
@@ -2251,7 +2241,7 @@
                 <w:noProof/>
                 <w:webHidden/>
               </w:rPr>
-              <w:instrText xml:space="preserve"> PAGEREF _Toc156991153 \h </w:instrText>
+              <w:instrText xml:space="preserve"> PAGEREF _Toc158209079 \h </w:instrText>
             </w:r>
             <w:r>
               <w:rPr>
@@ -2312,7 +2302,7 @@
         <w:spacing w:before="258"/>
         <w:ind w:hanging="1449"/>
       </w:pPr>
-      <w:bookmarkStart w:id="8" w:name="_Toc156991153"/>
+      <w:bookmarkStart w:id="8" w:name="_Toc158209079"/>
       <w:r>
         <w:lastRenderedPageBreak/>
         <w:pict w14:anchorId="1B22215B">
@@ -2336,13 +2326,13 @@
         </w:rPr>
         <w:t>SOS 16</w:t>
       </w:r>
-      <w:bookmarkEnd w:id="8"/>
       <w:r>
         <w:rPr>
           <w:color w:val="0000FF"/>
         </w:rPr>
         <w:t>1217</w:t>
       </w:r>
+      <w:bookmarkEnd w:id="8"/>
     </w:p>
     <w:p>
       <w:pPr>
@@ -2375,7 +2365,6 @@
     </w:p>
     <w:p>
       <w:pPr>
-        <w:jc w:val="center"/>
         <w:rPr>
           <w:b/>
           <w:bCs/>
@@ -2383,17 +2372,15 @@
           <w:szCs w:val="20"/>
         </w:rPr>
       </w:pPr>
-    </w:p>
-    <w:p>
-      <w:pPr>
-        <w:jc w:val="center"/>
+      <w:r>
         <w:rPr>
           <w:b/>
           <w:bCs/>
           <w:sz w:val="20"/>
           <w:szCs w:val="20"/>
         </w:rPr>
-      </w:pPr>
+        <w:t>Solicitan reporte de acceso a pantallas de apex</w:t>
+      </w:r>
     </w:p>
     <w:p>
       <w:pPr>
@@ -2408,29 +2395,6 @@
     </w:p>
     <w:p>
       <w:pPr>
-        <w:jc w:val="center"/>
-        <w:rPr>
-          <w:b/>
-          <w:bCs/>
-          <w:sz w:val="20"/>
-          <w:szCs w:val="20"/>
-        </w:rPr>
-      </w:pPr>
-    </w:p>
-    <w:p>
-      <w:pPr>
-        <w:jc w:val="center"/>
-        <w:rPr>
-          <w:b/>
-          <w:bCs/>
-          <w:sz w:val="20"/>
-          <w:szCs w:val="20"/>
-        </w:rPr>
-      </w:pPr>
-    </w:p>
-    <w:p>
-      <w:pPr>
-        <w:jc w:val="center"/>
         <w:rPr>
           <w:b/>
           <w:bCs/>
@@ -2446,75 +2410,49 @@
           <w:ilvl w:val="0"/>
           <w:numId w:val="6"/>
         </w:numPr>
+      </w:pPr>
+      <w:r>
+        <w:rPr>
+          <w:sz w:val="20"/>
+          <w:szCs w:val="20"/>
+        </w:rPr>
+        <w:t xml:space="preserve">Se </w:t>
+      </w:r>
+      <w:r>
         <w:rPr>
           <w:b/>
           <w:bCs/>
           <w:sz w:val="20"/>
           <w:szCs w:val="20"/>
         </w:rPr>
-      </w:pPr>
-      <w:r>
-        <w:rPr>
-          <w:sz w:val="20"/>
-          <w:szCs w:val="20"/>
-        </w:rPr>
-        <w:t xml:space="preserve">Se </w:t>
+        <w:t xml:space="preserve">consulta pantalla de roles por pantalla de usuario  en </w:t>
       </w:r>
-      <w:r>
-        <w:rPr>
-          <w:b/>
-          <w:bCs/>
-          <w:sz w:val="20"/>
-          <w:szCs w:val="20"/>
-        </w:rPr>
-        <w:t xml:space="preserve">asignan los roles desde APEX desde la configuración ingresamos con modo ADMIN a </w:t>
-      </w:r>
-      <w:r>
-        <w:rPr>
-          <w:sz w:val="20"/>
-          <w:szCs w:val="20"/>
-        </w:rPr>
-        <w:t>https://172.16.107.47:</w:t>
-      </w:r>
-      <w:r>
-        <w:t>8181</w:t>
-      </w:r>
-      <w:r>
-        <w:rPr>
-          <w:sz w:val="20"/>
-          <w:szCs w:val="20"/>
-        </w:rPr>
-        <w:t>/ords</w:t>
-      </w:r>
-      <w:r>
-        <w:rPr>
-          <w:b/>
-          <w:bCs/>
-          <w:sz w:val="20"/>
-          <w:szCs w:val="20"/>
-        </w:rPr>
-        <w:t>.</w:t>
-      </w:r>
+      <w:hyperlink r:id="rId11" w:history="1">
+        <w:r>
+          <w:rPr>
+            <w:rStyle w:val="Hipervnculo"/>
+          </w:rPr>
+          <w:t>https://172.16.107.47:8181/ords/f?p=911:15</w:t>
+        </w:r>
+      </w:hyperlink>
     </w:p>
     <w:p>
       <w:pPr>
-        <w:jc w:val="center"/>
-        <w:rPr>
-          <w:b/>
-          <w:bCs/>
-          <w:sz w:val="20"/>
-          <w:szCs w:val="20"/>
-        </w:rPr>
+        <w:pStyle w:val="Prrafodelista"/>
+        <w:numPr>
+          <w:ilvl w:val="0"/>
+          <w:numId w:val="6"/>
+        </w:numPr>
       </w:pPr>
       <w:r>
         <w:rPr>
           <w:noProof/>
         </w:rPr>
         <w:drawing>
-          <wp:inline distT="0" distB="0" distL="0" distR="0" wp14:anchorId="4BF5C845" wp14:editId="464EB172">
-            <wp:extent cx="6123940" cy="2577778"/>
+          <wp:inline distT="0" distB="0" distL="0" distR="0" wp14:anchorId="632F9E51" wp14:editId="03DC2E6D">
+            <wp:extent cx="5834380" cy="2787961"/>
             <wp:effectExtent l="0" t="0" r="0" b="0"/>
-            <wp:docPr id="1460241133" name="Imagen 1"/>
+            <wp:docPr id="2146096775" name="Imagen 1"/>
             <wp:cNvGraphicFramePr>
               <a:graphicFrameLocks xmlns:a="http://schemas.openxmlformats.org/drawingml/2006/main" noChangeAspect="1"/>
             </wp:cNvGraphicFramePr>
@@ -2522,11 +2460,11 @@
               <a:graphicData uri="http://schemas.openxmlformats.org/drawingml/2006/picture">
                 <pic:pic xmlns:pic="http://schemas.openxmlformats.org/drawingml/2006/picture">
                   <pic:nvPicPr>
-                    <pic:cNvPr id="1460241133" name=""/>
+                    <pic:cNvPr id="2146096775" name=""/>
                     <pic:cNvPicPr/>
                   </pic:nvPicPr>
                   <pic:blipFill>
-                    <a:blip r:embed="rId11"/>
+                    <a:blip r:embed="rId12"/>
                     <a:stretch>
                       <a:fillRect/>
                     </a:stretch>
@@ -2534,7 +2472,7 @@
                   <pic:spPr>
                     <a:xfrm>
                       <a:off x="0" y="0"/>
-                      <a:ext cx="6130436" cy="2580512"/>
+                      <a:ext cx="5842697" cy="2791935"/>
                     </a:xfrm>
                     <a:prstGeom prst="rect">
                       <a:avLst/>
@@ -2556,321 +2494,12 @@
         </w:numPr>
       </w:pPr>
       <w:r>
-        <w:rPr>
-          <w:b/>
-          <w:bCs/>
-          <w:sz w:val="20"/>
-          <w:szCs w:val="20"/>
-        </w:rPr>
-        <w:t>Buscamos el usuario a asignar rolles</w:t>
-      </w:r>
-      <w:r>
-        <w:rPr>
-          <w:sz w:val="20"/>
-          <w:szCs w:val="20"/>
-        </w:rPr>
-        <w:t>.</w:t>
-      </w:r>
-    </w:p>
-    <w:p>
-      <w:pPr>
-        <w:jc w:val="center"/>
-        <w:rPr>
-          <w:b/>
-          <w:bCs/>
-          <w:sz w:val="20"/>
-          <w:szCs w:val="20"/>
-        </w:rPr>
-      </w:pPr>
-      <w:r>
-        <w:rPr>
-          <w:noProof/>
-        </w:rPr>
-        <w:drawing>
-          <wp:inline distT="0" distB="0" distL="0" distR="0" wp14:anchorId="7CD572F8" wp14:editId="7C139608">
-            <wp:extent cx="6187440" cy="1663670"/>
-            <wp:effectExtent l="0" t="0" r="3810" b="0"/>
-            <wp:docPr id="1325940528" name="Imagen 1"/>
-            <wp:cNvGraphicFramePr>
-              <a:graphicFrameLocks xmlns:a="http://schemas.openxmlformats.org/drawingml/2006/main" noChangeAspect="1"/>
-            </wp:cNvGraphicFramePr>
-            <a:graphic xmlns:a="http://schemas.openxmlformats.org/drawingml/2006/main">
-              <a:graphicData uri="http://schemas.openxmlformats.org/drawingml/2006/picture">
-                <pic:pic xmlns:pic="http://schemas.openxmlformats.org/drawingml/2006/picture">
-                  <pic:nvPicPr>
-                    <pic:cNvPr id="1325940528" name=""/>
-                    <pic:cNvPicPr/>
-                  </pic:nvPicPr>
-                  <pic:blipFill>
-                    <a:blip r:embed="rId12"/>
-                    <a:stretch>
-                      <a:fillRect/>
-                    </a:stretch>
-                  </pic:blipFill>
-                  <pic:spPr>
-                    <a:xfrm>
-                      <a:off x="0" y="0"/>
-                      <a:ext cx="6198326" cy="1666597"/>
-                    </a:xfrm>
-                    <a:prstGeom prst="rect">
-                      <a:avLst/>
-                    </a:prstGeom>
-                  </pic:spPr>
-                </pic:pic>
-              </a:graphicData>
-            </a:graphic>
-          </wp:inline>
-        </w:drawing>
-      </w:r>
-    </w:p>
-    <w:p>
-      <w:pPr>
-        <w:pStyle w:val="Prrafodelista"/>
-        <w:numPr>
-          <w:ilvl w:val="0"/>
-          <w:numId w:val="6"/>
-        </w:numPr>
-        <w:rPr>
-          <w:b/>
-          <w:bCs/>
-          <w:sz w:val="20"/>
-          <w:szCs w:val="20"/>
-        </w:rPr>
-      </w:pPr>
-      <w:r>
-        <w:rPr>
-          <w:b/>
-          <w:bCs/>
-          <w:sz w:val="20"/>
-          <w:szCs w:val="20"/>
-        </w:rPr>
-        <w:t xml:space="preserve">En el apartado de hasta </w:t>
-      </w:r>
-      <w:r>
-        <w:t>abajo</w:t>
-      </w:r>
-      <w:r>
-        <w:rPr>
-          <w:b/>
-          <w:bCs/>
-          <w:sz w:val="20"/>
-          <w:szCs w:val="20"/>
-        </w:rPr>
-        <w:t xml:space="preserve"> asignamos los roles solicitados</w:t>
-      </w:r>
-      <w:r>
-        <w:rPr>
-          <w:b/>
-          <w:bCs/>
-          <w:sz w:val="20"/>
-          <w:szCs w:val="20"/>
-        </w:rPr>
-        <w:t xml:space="preserve"> una vez asignados dar en el botón de aplicar cambios y listo</w:t>
-      </w:r>
-      <w:r>
-        <w:rPr>
-          <w:b/>
-          <w:bCs/>
-          <w:sz w:val="20"/>
-          <w:szCs w:val="20"/>
-        </w:rPr>
-        <w:t>.</w:t>
-      </w:r>
-    </w:p>
-    <w:p>
-      <w:pPr>
-        <w:jc w:val="center"/>
-        <w:rPr>
-          <w:b/>
-          <w:bCs/>
-          <w:sz w:val="20"/>
-          <w:szCs w:val="20"/>
-        </w:rPr>
-      </w:pPr>
-      <w:r>
-        <w:rPr>
-          <w:noProof/>
-        </w:rPr>
-        <w:lastRenderedPageBreak/>
-        <w:drawing>
-          <wp:inline distT="0" distB="0" distL="0" distR="0" wp14:anchorId="1B852259" wp14:editId="384498E0">
-            <wp:extent cx="6794500" cy="2391410"/>
-            <wp:effectExtent l="0" t="0" r="6350" b="8890"/>
-            <wp:docPr id="1061321505" name="Imagen 1"/>
-            <wp:cNvGraphicFramePr>
-              <a:graphicFrameLocks xmlns:a="http://schemas.openxmlformats.org/drawingml/2006/main" noChangeAspect="1"/>
-            </wp:cNvGraphicFramePr>
-            <a:graphic xmlns:a="http://schemas.openxmlformats.org/drawingml/2006/main">
-              <a:graphicData uri="http://schemas.openxmlformats.org/drawingml/2006/picture">
-                <pic:pic xmlns:pic="http://schemas.openxmlformats.org/drawingml/2006/picture">
-                  <pic:nvPicPr>
-                    <pic:cNvPr id="1061321505" name=""/>
-                    <pic:cNvPicPr/>
-                  </pic:nvPicPr>
-                  <pic:blipFill>
-                    <a:blip r:embed="rId13"/>
-                    <a:stretch>
-                      <a:fillRect/>
-                    </a:stretch>
-                  </pic:blipFill>
-                  <pic:spPr>
-                    <a:xfrm>
-                      <a:off x="0" y="0"/>
-                      <a:ext cx="6794500" cy="2391410"/>
-                    </a:xfrm>
-                    <a:prstGeom prst="rect">
-                      <a:avLst/>
-                    </a:prstGeom>
-                  </pic:spPr>
-                </pic:pic>
-              </a:graphicData>
-            </a:graphic>
-          </wp:inline>
-        </w:drawing>
-      </w:r>
-    </w:p>
-    <w:p>
-      <w:pPr>
-        <w:pStyle w:val="Ttulo1"/>
-        <w:tabs>
-          <w:tab w:val="left" w:pos="1620"/>
-          <w:tab w:val="left" w:pos="1621"/>
-        </w:tabs>
-        <w:spacing w:before="258"/>
-        <w:jc w:val="center"/>
-        <w:rPr>
-          <w:b w:val="0"/>
-          <w:bCs w:val="0"/>
-          <w:sz w:val="20"/>
-          <w:szCs w:val="20"/>
-        </w:rPr>
-      </w:pPr>
-    </w:p>
-    <w:p>
-      <w:pPr>
-        <w:pStyle w:val="Ttulo1"/>
-        <w:tabs>
-          <w:tab w:val="left" w:pos="1620"/>
-          <w:tab w:val="left" w:pos="1621"/>
-        </w:tabs>
-        <w:spacing w:before="258"/>
-        <w:jc w:val="center"/>
-        <w:rPr>
-          <w:b w:val="0"/>
-          <w:bCs w:val="0"/>
-          <w:sz w:val="20"/>
-          <w:szCs w:val="20"/>
-        </w:rPr>
-      </w:pPr>
-    </w:p>
-    <w:p>
-      <w:pPr>
-        <w:pStyle w:val="Ttulo1"/>
-        <w:tabs>
-          <w:tab w:val="left" w:pos="1620"/>
-          <w:tab w:val="left" w:pos="1621"/>
-        </w:tabs>
-        <w:spacing w:before="258"/>
-        <w:jc w:val="center"/>
-        <w:rPr>
-          <w:b w:val="0"/>
-          <w:bCs w:val="0"/>
-          <w:sz w:val="20"/>
-          <w:szCs w:val="20"/>
-        </w:rPr>
-      </w:pPr>
-    </w:p>
-    <w:p>
-      <w:pPr>
-        <w:pStyle w:val="Prrafodelista"/>
-        <w:numPr>
-          <w:ilvl w:val="0"/>
-          <w:numId w:val="6"/>
-        </w:numPr>
-        <w:rPr>
-          <w:b/>
-          <w:bCs/>
-          <w:sz w:val="20"/>
-          <w:szCs w:val="20"/>
-        </w:rPr>
-      </w:pPr>
-      <w:r>
-        <w:rPr>
-          <w:b/>
-          <w:bCs/>
-          <w:sz w:val="20"/>
-          <w:szCs w:val="20"/>
-        </w:rPr>
-        <w:t>Notificamos al usuario por correo confirmación de los roles</w:t>
-      </w:r>
-    </w:p>
-    <w:p>
-      <w:pPr>
-        <w:ind w:left="532"/>
-        <w:rPr>
-          <w:b/>
-          <w:bCs/>
-          <w:sz w:val="20"/>
-          <w:szCs w:val="20"/>
-        </w:rPr>
-      </w:pPr>
-    </w:p>
-    <w:p>
-      <w:pPr>
-        <w:ind w:left="532"/>
-        <w:rPr>
-          <w:b/>
-          <w:bCs/>
-          <w:sz w:val="20"/>
-          <w:szCs w:val="20"/>
-        </w:rPr>
-      </w:pPr>
-    </w:p>
-    <w:p>
-      <w:r>
-        <w:rPr>
-          <w:noProof/>
-        </w:rPr>
-        <w:drawing>
-          <wp:inline distT="0" distB="0" distL="0" distR="0" wp14:anchorId="4221151D" wp14:editId="0CFAA970">
-            <wp:extent cx="6794500" cy="2969260"/>
-            <wp:effectExtent l="0" t="0" r="6350" b="2540"/>
-            <wp:docPr id="848312916" name="Imagen 1"/>
-            <wp:cNvGraphicFramePr>
-              <a:graphicFrameLocks xmlns:a="http://schemas.openxmlformats.org/drawingml/2006/main" noChangeAspect="1"/>
-            </wp:cNvGraphicFramePr>
-            <a:graphic xmlns:a="http://schemas.openxmlformats.org/drawingml/2006/main">
-              <a:graphicData uri="http://schemas.openxmlformats.org/drawingml/2006/picture">
-                <pic:pic xmlns:pic="http://schemas.openxmlformats.org/drawingml/2006/picture">
-                  <pic:nvPicPr>
-                    <pic:cNvPr id="848312916" name=""/>
-                    <pic:cNvPicPr/>
-                  </pic:nvPicPr>
-                  <pic:blipFill>
-                    <a:blip r:embed="rId14"/>
-                    <a:stretch>
-                      <a:fillRect/>
-                    </a:stretch>
-                  </pic:blipFill>
-                  <pic:spPr>
-                    <a:xfrm>
-                      <a:off x="0" y="0"/>
-                      <a:ext cx="6794500" cy="2969260"/>
-                    </a:xfrm>
-                    <a:prstGeom prst="rect">
-                      <a:avLst/>
-                    </a:prstGeom>
-                  </pic:spPr>
-                </pic:pic>
-              </a:graphicData>
-            </a:graphic>
-          </wp:inline>
-        </w:drawing>
+        <w:t>Exportamos a archivo CSV y retornamos al usuario.</w:t>
       </w:r>
     </w:p>
     <w:sectPr>
-      <w:headerReference w:type="default" r:id="rId15"/>
-      <w:footerReference w:type="default" r:id="rId16"/>
+      <w:headerReference w:type="default" r:id="rId13"/>
+      <w:footerReference w:type="default" r:id="rId14"/>
       <w:pgSz w:w="12240" w:h="15840"/>
       <w:pgMar w:top="920" w:right="640" w:bottom="1660" w:left="900" w:header="426" w:footer="1472" w:gutter="0"/>
       <w:cols w:space="720"/>
@@ -4728,6 +4357,18 @@
       <w:u w:val="single"/>
     </w:rPr>
   </w:style>
+  <w:style w:type="character" w:styleId="Mencinsinresolver">
+    <w:name w:val="Unresolved Mention"/>
+    <w:basedOn w:val="Fuentedeprrafopredeter"/>
+    <w:uiPriority w:val="99"/>
+    <w:semiHidden/>
+    <w:unhideWhenUsed/>
+    <w:rsid w:val="0091243C"/>
+    <w:rPr>
+      <w:color w:val="605E5C"/>
+      <w:shd w:val="clear" w:color="auto" w:fill="E1DFDD"/>
+    </w:rPr>
+  </w:style>
 </w:styles>
 </file>
 

</xml_diff>

<commit_message>
Carga git 19/02/2024 | 13:11:57.50
</commit_message>
<xml_diff>
--- a/Documentacion/Tickets/30012024 Ticket #161217/ER_TICKET_161217-Usuarios a Tabla Puente.docx
+++ b/Documentacion/Tickets/30012024 Ticket #161217/ER_TICKET_161217-Usuarios a Tabla Puente.docx
@@ -187,23 +187,7 @@
           <w:color w:val="0000FF"/>
           <w:sz w:val="48"/>
         </w:rPr>
-        <w:t xml:space="preserve">161217 </w:t>
-      </w:r>
-      <w:proofErr w:type="gramStart"/>
-      <w:r>
-        <w:rPr>
-          <w:color w:val="0000FF"/>
-          <w:sz w:val="48"/>
-        </w:rPr>
-        <w:t>Usuarios</w:t>
-      </w:r>
-      <w:proofErr w:type="gramEnd"/>
-      <w:r>
-        <w:rPr>
-          <w:color w:val="0000FF"/>
-          <w:sz w:val="48"/>
-        </w:rPr>
-        <w:t xml:space="preserve"> a Tabla Puente </w:t>
+        <w:t xml:space="preserve">161217 Usuarios a Tabla Puente </w:t>
       </w:r>
     </w:p>
     <w:p>
@@ -2347,12 +2331,6 @@
     <w:p>
       <w:pPr>
         <w:pStyle w:val="Prrafodelista"/>
-        <w:ind w:left="720" w:firstLine="0"/>
-      </w:pPr>
-    </w:p>
-    <w:p>
-      <w:pPr>
-        <w:pStyle w:val="Prrafodelista"/>
         <w:numPr>
           <w:ilvl w:val="0"/>
           <w:numId w:val="7"/>
@@ -2362,75 +2340,199 @@
         <w:t>Correo de la solicitud del ticket.</w:t>
       </w:r>
     </w:p>
-    <w:p>
-      <w:pPr>
-        <w:jc w:val="center"/>
+    <w:p/>
+    <w:p/>
+    <w:p>
+      <w:pPr>
         <w:rPr>
           <w:b/>
           <w:bCs/>
           <w:sz w:val="20"/>
           <w:szCs w:val="20"/>
-        </w:rPr>
-      </w:pPr>
-    </w:p>
-    <w:p>
-      <w:pPr>
-        <w:jc w:val="center"/>
+          <w:lang w:val="es-MX"/>
+        </w:rPr>
+      </w:pPr>
+      <w:r>
         <w:rPr>
           <w:b/>
           <w:bCs/>
           <w:sz w:val="20"/>
           <w:szCs w:val="20"/>
-        </w:rPr>
-      </w:pPr>
-    </w:p>
-    <w:p>
-      <w:pPr>
-        <w:jc w:val="center"/>
+          <w:lang w:val="es-MX"/>
+        </w:rPr>
+        <w:t xml:space="preserve">Buen día </w:t>
+      </w:r>
+    </w:p>
+    <w:p>
+      <w:pPr>
         <w:rPr>
           <w:b/>
           <w:bCs/>
           <w:sz w:val="20"/>
           <w:szCs w:val="20"/>
-        </w:rPr>
-      </w:pPr>
-    </w:p>
-    <w:p>
-      <w:pPr>
-        <w:jc w:val="center"/>
+          <w:lang w:val="es-MX"/>
+        </w:rPr>
+      </w:pPr>
+      <w:r>
         <w:rPr>
           <w:b/>
           <w:bCs/>
           <w:sz w:val="20"/>
           <w:szCs w:val="20"/>
-        </w:rPr>
-      </w:pPr>
-    </w:p>
-    <w:p>
-      <w:pPr>
-        <w:jc w:val="center"/>
+          <w:lang w:val="es-MX"/>
+        </w:rPr>
+        <w:t> </w:t>
+      </w:r>
+    </w:p>
+    <w:p>
+      <w:pPr>
         <w:rPr>
           <w:b/>
           <w:bCs/>
           <w:sz w:val="20"/>
           <w:szCs w:val="20"/>
-        </w:rPr>
-      </w:pPr>
-    </w:p>
-    <w:p>
-      <w:pPr>
-        <w:jc w:val="center"/>
+          <w:lang w:val="es-MX"/>
+        </w:rPr>
+      </w:pPr>
+      <w:r>
         <w:rPr>
           <w:b/>
           <w:bCs/>
           <w:sz w:val="20"/>
           <w:szCs w:val="20"/>
+          <w:lang w:val="es-MX"/>
+        </w:rPr>
+        <w:t>Se solicita por este medio el pase a Oracle del ingreso Group_ID: 1111, 1124, 1126, 1125</w:t>
+      </w:r>
+    </w:p>
+    <w:p>
+      <w:pPr>
+        <w:rPr>
+          <w:b/>
+          <w:bCs/>
+          <w:sz w:val="20"/>
+          <w:szCs w:val="20"/>
+          <w:lang w:val="es-MX"/>
+        </w:rPr>
+      </w:pPr>
+      <w:r>
+        <w:rPr>
+          <w:b/>
+          <w:bCs/>
+          <w:sz w:val="20"/>
+          <w:szCs w:val="20"/>
+          <w:lang w:val="es-MX"/>
+        </w:rPr>
+        <w:t> </w:t>
+      </w:r>
+    </w:p>
+    <w:p>
+      <w:pPr>
+        <w:rPr>
+          <w:b/>
+          <w:bCs/>
+          <w:sz w:val="20"/>
+          <w:szCs w:val="20"/>
+          <w:lang w:val="es-MX"/>
+        </w:rPr>
+      </w:pPr>
+      <w:r>
+        <w:rPr>
+          <w:b/>
+          <w:bCs/>
+          <w:sz w:val="20"/>
+          <w:szCs w:val="20"/>
+          <w:lang w:val="es-MX"/>
+        </w:rPr>
+        <w:t xml:space="preserve">Del 01 al 07 de enero, así como reestablecer el proceso automático del ingreso viajado </w:t>
+      </w:r>
+    </w:p>
+    <w:p>
+      <w:pPr>
+        <w:rPr>
+          <w:b/>
+          <w:bCs/>
+          <w:sz w:val="20"/>
+          <w:szCs w:val="20"/>
+          <w:lang w:val="es-MX"/>
+        </w:rPr>
+      </w:pPr>
+      <w:r>
+        <w:rPr>
+          <w:b/>
+          <w:bCs/>
+          <w:sz w:val="20"/>
+          <w:szCs w:val="20"/>
+          <w:lang w:val="es-MX"/>
+        </w:rPr>
+        <w:t> </w:t>
+      </w:r>
+    </w:p>
+    <w:p>
+      <w:pPr>
+        <w:rPr>
+          <w:b/>
+          <w:bCs/>
+          <w:sz w:val="20"/>
+          <w:szCs w:val="20"/>
+          <w:lang w:val="es-MX"/>
+        </w:rPr>
+      </w:pPr>
+      <w:r>
+        <w:rPr>
+          <w:b/>
+          <w:bCs/>
+          <w:sz w:val="20"/>
+          <w:szCs w:val="20"/>
+          <w:lang w:val="es-MX"/>
+        </w:rPr>
+        <w:t>Gracias anticipadas  </w:t>
+      </w:r>
+    </w:p>
+    <w:p>
+      <w:pPr>
+        <w:rPr>
+          <w:b/>
+          <w:bCs/>
+          <w:sz w:val="20"/>
+          <w:szCs w:val="20"/>
+          <w:lang w:val="es-MX"/>
+        </w:rPr>
+      </w:pPr>
+      <w:r>
+        <w:rPr>
+          <w:b/>
+          <w:bCs/>
+          <w:sz w:val="20"/>
+          <w:szCs w:val="20"/>
+          <w:lang w:val="es-MX"/>
+        </w:rPr>
+        <w:t xml:space="preserve">Saludos </w:t>
+      </w:r>
+    </w:p>
+    <w:p>
+      <w:pPr>
+        <w:rPr>
+          <w:b/>
+          <w:bCs/>
+          <w:sz w:val="20"/>
+          <w:szCs w:val="20"/>
         </w:rPr>
       </w:pPr>
     </w:p>
     <w:p>
       <w:pPr>
         <w:jc w:val="center"/>
+        <w:rPr>
+          <w:b/>
+          <w:bCs/>
+          <w:sz w:val="20"/>
+          <w:szCs w:val="20"/>
+        </w:rPr>
+      </w:pPr>
+    </w:p>
+    <w:p>
+      <w:pPr>
         <w:rPr>
           <w:b/>
           <w:bCs/>
@@ -2467,24 +2569,7 @@
           <w:sz w:val="20"/>
           <w:szCs w:val="20"/>
         </w:rPr>
-        <w:t xml:space="preserve">asignan los roles desde APEX desde la configuración ingresamos con modo ADMIN a </w:t>
-      </w:r>
-      <w:r>
-        <w:rPr>
-          <w:sz w:val="20"/>
-          <w:szCs w:val="20"/>
-        </w:rPr>
-        <w:t>https://172.16.107.47:</w:t>
-      </w:r>
-      <w:r>
-        <w:t>8181</w:t>
-      </w:r>
-      <w:r>
-        <w:rPr>
-          <w:sz w:val="20"/>
-          <w:szCs w:val="20"/>
-        </w:rPr>
-        <w:t>/ords</w:t>
+        <w:t xml:space="preserve"> ingresa con modo ADMIN a</w:t>
       </w:r>
       <w:r>
         <w:rPr>
@@ -2493,12 +2578,16 @@
           <w:sz w:val="20"/>
           <w:szCs w:val="20"/>
         </w:rPr>
-        <w:t>.</w:t>
-      </w:r>
-    </w:p>
-    <w:p>
-      <w:pPr>
-        <w:jc w:val="center"/>
+        <w:t xml:space="preserve"> EL REPORTE </w:t>
+      </w:r>
+    </w:p>
+    <w:p>
+      <w:pPr>
+        <w:pStyle w:val="Prrafodelista"/>
+        <w:numPr>
+          <w:ilvl w:val="0"/>
+          <w:numId w:val="6"/>
+        </w:numPr>
         <w:rPr>
           <w:b/>
           <w:bCs/>
@@ -2506,15 +2595,68 @@
           <w:szCs w:val="20"/>
         </w:rPr>
       </w:pPr>
-      <w:r>
-        <w:rPr>
-          <w:noProof/>
+      <w:hyperlink r:id="rId11" w:history="1">
+        <w:r>
+          <w:rPr>
+            <w:rStyle w:val="Hipervnculo"/>
+            <w:b/>
+            <w:bCs/>
+            <w:sz w:val="20"/>
+            <w:szCs w:val="20"/>
+          </w:rPr>
+          <w:t>https://172.16.107.47:8181/ords/f?p=911:15</w:t>
+        </w:r>
+      </w:hyperlink>
+      <w:r>
+        <w:rPr>
+          <w:b/>
+          <w:bCs/>
+          <w:sz w:val="20"/>
+          <w:szCs w:val="20"/>
+        </w:rPr>
+        <w:t xml:space="preserve"> </w:t>
+      </w:r>
+      <w:r>
+        <w:rPr>
+          <w:b/>
+          <w:bCs/>
+          <w:sz w:val="20"/>
+          <w:szCs w:val="20"/>
+        </w:rPr>
+        <w:t>.</w:t>
+      </w:r>
+    </w:p>
+    <w:p>
+      <w:pPr>
+        <w:rPr>
+          <w:b/>
+          <w:bCs/>
+          <w:sz w:val="20"/>
+          <w:szCs w:val="20"/>
+        </w:rPr>
+      </w:pPr>
+    </w:p>
+    <w:p>
+      <w:pPr>
+        <w:rPr>
+          <w:b/>
+          <w:bCs/>
+          <w:sz w:val="20"/>
+          <w:szCs w:val="20"/>
+        </w:rPr>
+      </w:pPr>
+      <w:r>
+        <w:rPr>
+          <w:b/>
+          <w:bCs/>
+          <w:sz w:val="20"/>
+          <w:szCs w:val="20"/>
         </w:rPr>
         <w:drawing>
-          <wp:inline distT="0" distB="0" distL="0" distR="0" wp14:anchorId="4BF5C845" wp14:editId="464EB172">
-            <wp:extent cx="6123940" cy="2577778"/>
-            <wp:effectExtent l="0" t="0" r="0" b="0"/>
-            <wp:docPr id="1460241133" name="Imagen 1"/>
+          <wp:inline distT="0" distB="0" distL="0" distR="0" wp14:anchorId="2DE1BBF6" wp14:editId="47F493D9">
+            <wp:extent cx="6794500" cy="3909695"/>
+            <wp:effectExtent l="0" t="0" r="6350" b="0"/>
+            <wp:docPr id="965138167" name="Imagen 1"/>
             <wp:cNvGraphicFramePr>
               <a:graphicFrameLocks xmlns:a="http://schemas.openxmlformats.org/drawingml/2006/main" noChangeAspect="1"/>
             </wp:cNvGraphicFramePr>
@@ -2522,83 +2664,7 @@
               <a:graphicData uri="http://schemas.openxmlformats.org/drawingml/2006/picture">
                 <pic:pic xmlns:pic="http://schemas.openxmlformats.org/drawingml/2006/picture">
                   <pic:nvPicPr>
-                    <pic:cNvPr id="1460241133" name=""/>
-                    <pic:cNvPicPr/>
-                  </pic:nvPicPr>
-                  <pic:blipFill>
-                    <a:blip r:embed="rId11"/>
-                    <a:stretch>
-                      <a:fillRect/>
-                    </a:stretch>
-                  </pic:blipFill>
-                  <pic:spPr>
-                    <a:xfrm>
-                      <a:off x="0" y="0"/>
-                      <a:ext cx="6130436" cy="2580512"/>
-                    </a:xfrm>
-                    <a:prstGeom prst="rect">
-                      <a:avLst/>
-                    </a:prstGeom>
-                  </pic:spPr>
-                </pic:pic>
-              </a:graphicData>
-            </a:graphic>
-          </wp:inline>
-        </w:drawing>
-      </w:r>
-    </w:p>
-    <w:p>
-      <w:pPr>
-        <w:pStyle w:val="Prrafodelista"/>
-        <w:numPr>
-          <w:ilvl w:val="0"/>
-          <w:numId w:val="6"/>
-        </w:numPr>
-      </w:pPr>
-      <w:r>
-        <w:rPr>
-          <w:b/>
-          <w:bCs/>
-          <w:sz w:val="20"/>
-          <w:szCs w:val="20"/>
-        </w:rPr>
-        <w:t>Buscamos el usuario a asignar rolles</w:t>
-      </w:r>
-      <w:r>
-        <w:rPr>
-          <w:sz w:val="20"/>
-          <w:szCs w:val="20"/>
-        </w:rPr>
-        <w:t>.</w:t>
-      </w:r>
-    </w:p>
-    <w:p>
-      <w:pPr>
-        <w:jc w:val="center"/>
-        <w:rPr>
-          <w:b/>
-          <w:bCs/>
-          <w:sz w:val="20"/>
-          <w:szCs w:val="20"/>
-        </w:rPr>
-      </w:pPr>
-      <w:r>
-        <w:rPr>
-          <w:noProof/>
-        </w:rPr>
-        <w:drawing>
-          <wp:inline distT="0" distB="0" distL="0" distR="0" wp14:anchorId="7CD572F8" wp14:editId="7C139608">
-            <wp:extent cx="6187440" cy="1663670"/>
-            <wp:effectExtent l="0" t="0" r="3810" b="0"/>
-            <wp:docPr id="1325940528" name="Imagen 1"/>
-            <wp:cNvGraphicFramePr>
-              <a:graphicFrameLocks xmlns:a="http://schemas.openxmlformats.org/drawingml/2006/main" noChangeAspect="1"/>
-            </wp:cNvGraphicFramePr>
-            <a:graphic xmlns:a="http://schemas.openxmlformats.org/drawingml/2006/main">
-              <a:graphicData uri="http://schemas.openxmlformats.org/drawingml/2006/picture">
-                <pic:pic xmlns:pic="http://schemas.openxmlformats.org/drawingml/2006/picture">
-                  <pic:nvPicPr>
-                    <pic:cNvPr id="1325940528" name=""/>
+                    <pic:cNvPr id="965138167" name=""/>
                     <pic:cNvPicPr/>
                   </pic:nvPicPr>
                   <pic:blipFill>
@@ -2610,7 +2676,7 @@
                   <pic:spPr>
                     <a:xfrm>
                       <a:off x="0" y="0"/>
-                      <a:ext cx="6198326" cy="1666597"/>
+                      <a:ext cx="6794500" cy="3909695"/>
                     </a:xfrm>
                     <a:prstGeom prst="rect">
                       <a:avLst/>
@@ -2625,18 +2691,32 @@
     </w:p>
     <w:p>
       <w:pPr>
+        <w:jc w:val="center"/>
+        <w:rPr>
+          <w:b/>
+          <w:bCs/>
+          <w:sz w:val="20"/>
+          <w:szCs w:val="20"/>
+        </w:rPr>
+      </w:pPr>
+    </w:p>
+    <w:p>
+      <w:pPr>
         <w:pStyle w:val="Prrafodelista"/>
         <w:numPr>
           <w:ilvl w:val="0"/>
           <w:numId w:val="6"/>
         </w:numPr>
+      </w:pPr>
+      <w:r>
         <w:rPr>
           <w:b/>
           <w:bCs/>
           <w:sz w:val="20"/>
           <w:szCs w:val="20"/>
         </w:rPr>
-      </w:pPr>
+        <w:t>Descargamos el reporte</w:t>
+      </w:r>
       <w:r>
         <w:rPr>
           <w:b/>
@@ -2644,59 +2724,34 @@
           <w:sz w:val="20"/>
           <w:szCs w:val="20"/>
         </w:rPr>
-        <w:t xml:space="preserve">En el apartado de hasta </w:t>
-      </w:r>
-      <w:r>
-        <w:t>abajo</w:t>
-      </w:r>
-      <w:r>
-        <w:rPr>
-          <w:b/>
-          <w:bCs/>
+        <w:t xml:space="preserve"> y enviamos al usuario</w:t>
+      </w:r>
+      <w:r>
+        <w:rPr>
           <w:sz w:val="20"/>
           <w:szCs w:val="20"/>
         </w:rPr>
-        <w:t xml:space="preserve"> asignamos los roles solicitados</w:t>
-      </w:r>
-      <w:r>
-        <w:rPr>
-          <w:b/>
-          <w:bCs/>
-          <w:sz w:val="20"/>
-          <w:szCs w:val="20"/>
-        </w:rPr>
-        <w:t xml:space="preserve"> una vez asignados dar en el botón de aplicar cambios y listo</w:t>
-      </w:r>
-      <w:r>
-        <w:rPr>
-          <w:b/>
-          <w:bCs/>
-          <w:sz w:val="20"/>
-          <w:szCs w:val="20"/>
-        </w:rPr>
         <w:t>.</w:t>
       </w:r>
     </w:p>
     <w:p>
       <w:pPr>
-        <w:jc w:val="center"/>
-        <w:rPr>
-          <w:b/>
-          <w:bCs/>
-          <w:sz w:val="20"/>
-          <w:szCs w:val="20"/>
-        </w:rPr>
-      </w:pPr>
-      <w:r>
-        <w:rPr>
-          <w:noProof/>
-        </w:rPr>
+        <w:pStyle w:val="Prrafodelista"/>
+        <w:ind w:left="892" w:firstLine="0"/>
+      </w:pPr>
+    </w:p>
+    <w:p>
+      <w:pPr>
+        <w:pStyle w:val="Prrafodelista"/>
+        <w:ind w:left="720" w:firstLine="0"/>
+      </w:pPr>
+      <w:r>
         <w:lastRenderedPageBreak/>
         <w:drawing>
-          <wp:inline distT="0" distB="0" distL="0" distR="0" wp14:anchorId="1B852259" wp14:editId="384498E0">
-            <wp:extent cx="6794500" cy="2391410"/>
-            <wp:effectExtent l="0" t="0" r="6350" b="8890"/>
-            <wp:docPr id="1061321505" name="Imagen 1"/>
+          <wp:inline distT="0" distB="0" distL="0" distR="0" wp14:anchorId="5FC57C4F" wp14:editId="363EC202">
+            <wp:extent cx="4718292" cy="3124361"/>
+            <wp:effectExtent l="0" t="0" r="6350" b="0"/>
+            <wp:docPr id="1602937176" name="Imagen 1"/>
             <wp:cNvGraphicFramePr>
               <a:graphicFrameLocks xmlns:a="http://schemas.openxmlformats.org/drawingml/2006/main" noChangeAspect="1"/>
             </wp:cNvGraphicFramePr>
@@ -2704,7 +2759,7 @@
               <a:graphicData uri="http://schemas.openxmlformats.org/drawingml/2006/picture">
                 <pic:pic xmlns:pic="http://schemas.openxmlformats.org/drawingml/2006/picture">
                   <pic:nvPicPr>
-                    <pic:cNvPr id="1061321505" name=""/>
+                    <pic:cNvPr id="1602937176" name=""/>
                     <pic:cNvPicPr/>
                   </pic:nvPicPr>
                   <pic:blipFill>
@@ -2716,7 +2771,7 @@
                   <pic:spPr>
                     <a:xfrm>
                       <a:off x="0" y="0"/>
-                      <a:ext cx="6794500" cy="2391410"/>
+                      <a:ext cx="4718292" cy="3124361"/>
                     </a:xfrm>
                     <a:prstGeom prst="rect">
                       <a:avLst/>
@@ -2729,148 +2784,9 @@
         </w:drawing>
       </w:r>
     </w:p>
-    <w:p>
-      <w:pPr>
-        <w:pStyle w:val="Ttulo1"/>
-        <w:tabs>
-          <w:tab w:val="left" w:pos="1620"/>
-          <w:tab w:val="left" w:pos="1621"/>
-        </w:tabs>
-        <w:spacing w:before="258"/>
-        <w:jc w:val="center"/>
-        <w:rPr>
-          <w:b w:val="0"/>
-          <w:bCs w:val="0"/>
-          <w:sz w:val="20"/>
-          <w:szCs w:val="20"/>
-        </w:rPr>
-      </w:pPr>
-    </w:p>
-    <w:p>
-      <w:pPr>
-        <w:pStyle w:val="Ttulo1"/>
-        <w:tabs>
-          <w:tab w:val="left" w:pos="1620"/>
-          <w:tab w:val="left" w:pos="1621"/>
-        </w:tabs>
-        <w:spacing w:before="258"/>
-        <w:jc w:val="center"/>
-        <w:rPr>
-          <w:b w:val="0"/>
-          <w:bCs w:val="0"/>
-          <w:sz w:val="20"/>
-          <w:szCs w:val="20"/>
-        </w:rPr>
-      </w:pPr>
-    </w:p>
-    <w:p>
-      <w:pPr>
-        <w:pStyle w:val="Ttulo1"/>
-        <w:tabs>
-          <w:tab w:val="left" w:pos="1620"/>
-          <w:tab w:val="left" w:pos="1621"/>
-        </w:tabs>
-        <w:spacing w:before="258"/>
-        <w:jc w:val="center"/>
-        <w:rPr>
-          <w:b w:val="0"/>
-          <w:bCs w:val="0"/>
-          <w:sz w:val="20"/>
-          <w:szCs w:val="20"/>
-        </w:rPr>
-      </w:pPr>
-    </w:p>
-    <w:p>
-      <w:pPr>
-        <w:pStyle w:val="Prrafodelista"/>
-        <w:numPr>
-          <w:ilvl w:val="0"/>
-          <w:numId w:val="6"/>
-        </w:numPr>
-        <w:rPr>
-          <w:b/>
-          <w:bCs/>
-          <w:sz w:val="20"/>
-          <w:szCs w:val="20"/>
-        </w:rPr>
-      </w:pPr>
-      <w:r>
-        <w:rPr>
-          <w:b/>
-          <w:bCs/>
-          <w:sz w:val="20"/>
-          <w:szCs w:val="20"/>
-        </w:rPr>
-        <w:t>Notificamos al usuario por correo confirmación de los roles</w:t>
-      </w:r>
-    </w:p>
-    <w:p>
-      <w:pPr>
-        <w:ind w:left="532"/>
-        <w:rPr>
-          <w:b/>
-          <w:bCs/>
-          <w:sz w:val="20"/>
-          <w:szCs w:val="20"/>
-        </w:rPr>
-      </w:pPr>
-    </w:p>
-    <w:p>
-      <w:pPr>
-        <w:ind w:left="532"/>
-        <w:rPr>
-          <w:b/>
-          <w:bCs/>
-          <w:sz w:val="20"/>
-          <w:szCs w:val="20"/>
-        </w:rPr>
-      </w:pPr>
-    </w:p>
-    <w:p>
-      <w:r>
-        <w:rPr>
-          <w:noProof/>
-        </w:rPr>
-        <w:drawing>
-          <wp:inline distT="0" distB="0" distL="0" distR="0" wp14:anchorId="4221151D" wp14:editId="0CFAA970">
-            <wp:extent cx="6794500" cy="2969260"/>
-            <wp:effectExtent l="0" t="0" r="6350" b="2540"/>
-            <wp:docPr id="848312916" name="Imagen 1"/>
-            <wp:cNvGraphicFramePr>
-              <a:graphicFrameLocks xmlns:a="http://schemas.openxmlformats.org/drawingml/2006/main" noChangeAspect="1"/>
-            </wp:cNvGraphicFramePr>
-            <a:graphic xmlns:a="http://schemas.openxmlformats.org/drawingml/2006/main">
-              <a:graphicData uri="http://schemas.openxmlformats.org/drawingml/2006/picture">
-                <pic:pic xmlns:pic="http://schemas.openxmlformats.org/drawingml/2006/picture">
-                  <pic:nvPicPr>
-                    <pic:cNvPr id="848312916" name=""/>
-                    <pic:cNvPicPr/>
-                  </pic:nvPicPr>
-                  <pic:blipFill>
-                    <a:blip r:embed="rId14"/>
-                    <a:stretch>
-                      <a:fillRect/>
-                    </a:stretch>
-                  </pic:blipFill>
-                  <pic:spPr>
-                    <a:xfrm>
-                      <a:off x="0" y="0"/>
-                      <a:ext cx="6794500" cy="2969260"/>
-                    </a:xfrm>
-                    <a:prstGeom prst="rect">
-                      <a:avLst/>
-                    </a:prstGeom>
-                  </pic:spPr>
-                </pic:pic>
-              </a:graphicData>
-            </a:graphic>
-          </wp:inline>
-        </w:drawing>
-      </w:r>
-    </w:p>
     <w:sectPr>
-      <w:headerReference w:type="default" r:id="rId15"/>
-      <w:footerReference w:type="default" r:id="rId16"/>
+      <w:headerReference w:type="default" r:id="rId14"/>
+      <w:footerReference w:type="default" r:id="rId15"/>
       <w:pgSz w:w="12240" w:h="15840"/>
       <w:pgMar w:top="920" w:right="640" w:bottom="1660" w:left="900" w:header="426" w:footer="1472" w:gutter="0"/>
       <w:cols w:space="720"/>

</xml_diff>